<commit_message>
seguientes preguntas y reporte html de hotfix
</commit_message>
<xml_diff>
--- a/LABORATORIO3/Respuesta a preguntas taller 3 Eileen Guerrero.docx
+++ b/LABORATORIO3/Respuesta a preguntas taller 3 Eileen Guerrero.docx
@@ -462,8 +462,6 @@
         </w:rPr>
         <w:t xml:space="preserve"> ya exporta el archivo.</w:t>
       </w:r>
-      <w:bookmarkStart w:id="0" w:name="_GoBack"/>
-      <w:bookmarkEnd w:id="0"/>
     </w:p>
     <w:p>
       <w:pPr>
@@ -813,6 +811,19 @@
     </w:p>
     <w:p>
       <w:pPr>
+        <w:shd w:val="clear" w:color="auto" w:fill="FFFFFF"/>
+        <w:spacing w:after="0" w:afterAutospacing="1" w:line="240" w:lineRule="auto"/>
+        <w:rPr>
+          <w:rFonts w:ascii="Segoe UI" w:eastAsia="Times New Roman" w:hAnsi="Segoe UI" w:cs="Segoe UI"/>
+          <w:color w:val="24292E"/>
+          <w:sz w:val="24"/>
+          <w:szCs w:val="24"/>
+          <w:lang w:eastAsia="es-CO"/>
+        </w:rPr>
+      </w:pPr>
+    </w:p>
+    <w:p>
+      <w:pPr>
         <w:numPr>
           <w:ilvl w:val="0"/>
           <w:numId w:val="1"/>
@@ -881,6 +892,31 @@
         <w:t> que emplee el separador del sistema en lugar de la coma?</w:t>
       </w:r>
       <w:proofErr w:type="gramEnd"/>
+    </w:p>
+    <w:p>
+      <w:pPr>
+        <w:pStyle w:val="Prrafodelista"/>
+        <w:rPr>
+          <w:rFonts w:ascii="Segoe UI" w:eastAsia="Times New Roman" w:hAnsi="Segoe UI" w:cs="Segoe UI"/>
+          <w:color w:val="24292E"/>
+          <w:sz w:val="24"/>
+          <w:szCs w:val="24"/>
+          <w:lang w:eastAsia="es-CO"/>
+        </w:rPr>
+      </w:pPr>
+    </w:p>
+    <w:p>
+      <w:pPr>
+        <w:shd w:val="clear" w:color="auto" w:fill="FFFFFF"/>
+        <w:spacing w:after="0" w:afterAutospacing="1" w:line="240" w:lineRule="auto"/>
+        <w:rPr>
+          <w:rFonts w:ascii="Segoe UI" w:eastAsia="Times New Roman" w:hAnsi="Segoe UI" w:cs="Segoe UI"/>
+          <w:color w:val="24292E"/>
+          <w:sz w:val="24"/>
+          <w:szCs w:val="24"/>
+          <w:lang w:eastAsia="es-CO"/>
+        </w:rPr>
+      </w:pPr>
     </w:p>
     <w:p>
       <w:pPr>
@@ -1543,6 +1579,60 @@
     </w:p>
     <w:p>
       <w:pPr>
+        <w:shd w:val="clear" w:color="auto" w:fill="FFFFFF"/>
+        <w:spacing w:before="60" w:after="100" w:afterAutospacing="1" w:line="240" w:lineRule="auto"/>
+        <w:ind w:left="720"/>
+        <w:rPr>
+          <w:rFonts w:ascii="Segoe UI" w:eastAsia="Times New Roman" w:hAnsi="Segoe UI" w:cs="Segoe UI"/>
+          <w:color w:val="24292E"/>
+          <w:sz w:val="24"/>
+          <w:szCs w:val="24"/>
+          <w:lang w:eastAsia="es-CO"/>
+        </w:rPr>
+      </w:pPr>
+      <w:r>
+        <w:rPr>
+          <w:noProof/>
+        </w:rPr>
+        <w:drawing>
+          <wp:inline distT="0" distB="0" distL="0" distR="0" wp14:anchorId="6449A049" wp14:editId="5D978232">
+            <wp:extent cx="5612130" cy="1272540"/>
+            <wp:effectExtent l="0" t="0" r="7620" b="3810"/>
+            <wp:docPr id="8" name="Imagen 8"/>
+            <wp:cNvGraphicFramePr>
+              <a:graphicFrameLocks xmlns:a="http://schemas.openxmlformats.org/drawingml/2006/main" noChangeAspect="1"/>
+            </wp:cNvGraphicFramePr>
+            <a:graphic xmlns:a="http://schemas.openxmlformats.org/drawingml/2006/main">
+              <a:graphicData uri="http://schemas.openxmlformats.org/drawingml/2006/picture">
+                <pic:pic xmlns:pic="http://schemas.openxmlformats.org/drawingml/2006/picture">
+                  <pic:nvPicPr>
+                    <pic:cNvPr id="1" name=""/>
+                    <pic:cNvPicPr/>
+                  </pic:nvPicPr>
+                  <pic:blipFill>
+                    <a:blip r:embed="rId13"/>
+                    <a:stretch>
+                      <a:fillRect/>
+                    </a:stretch>
+                  </pic:blipFill>
+                  <pic:spPr>
+                    <a:xfrm>
+                      <a:off x="0" y="0"/>
+                      <a:ext cx="5612130" cy="1272540"/>
+                    </a:xfrm>
+                    <a:prstGeom prst="rect">
+                      <a:avLst/>
+                    </a:prstGeom>
+                  </pic:spPr>
+                </pic:pic>
+              </a:graphicData>
+            </a:graphic>
+          </wp:inline>
+        </w:drawing>
+      </w:r>
+    </w:p>
+    <w:p>
+      <w:pPr>
         <w:numPr>
           <w:ilvl w:val="0"/>
           <w:numId w:val="2"/>
@@ -1565,9 +1655,76 @@
           <w:szCs w:val="24"/>
           <w:lang w:eastAsia="es-CO"/>
         </w:rPr>
-        <w:lastRenderedPageBreak/>
         <w:t>Complemente la solución a la pregunta 11, para que el sistema ordene los resultados por la descripción del parche, e incluya en el listado la descripción, el ID del parche, y la fecha de instalación. Escriba los resultados a un archivo HTML.</w:t>
       </w:r>
+    </w:p>
+    <w:p>
+      <w:pPr>
+        <w:shd w:val="clear" w:color="auto" w:fill="FFFFFF"/>
+        <w:spacing w:before="60" w:after="100" w:afterAutospacing="1" w:line="240" w:lineRule="auto"/>
+        <w:rPr>
+          <w:rFonts w:ascii="Segoe UI" w:eastAsia="Times New Roman" w:hAnsi="Segoe UI" w:cs="Segoe UI"/>
+          <w:color w:val="24292E"/>
+          <w:sz w:val="24"/>
+          <w:szCs w:val="24"/>
+          <w:lang w:eastAsia="es-CO"/>
+        </w:rPr>
+      </w:pPr>
+      <w:r>
+        <w:rPr>
+          <w:noProof/>
+        </w:rPr>
+        <w:drawing>
+          <wp:inline distT="0" distB="0" distL="0" distR="0" wp14:anchorId="079E3626" wp14:editId="5B8FFDCF">
+            <wp:extent cx="4695825" cy="809625"/>
+            <wp:effectExtent l="0" t="0" r="9525" b="9525"/>
+            <wp:docPr id="9" name="Imagen 9"/>
+            <wp:cNvGraphicFramePr>
+              <a:graphicFrameLocks xmlns:a="http://schemas.openxmlformats.org/drawingml/2006/main" noChangeAspect="1"/>
+            </wp:cNvGraphicFramePr>
+            <a:graphic xmlns:a="http://schemas.openxmlformats.org/drawingml/2006/main">
+              <a:graphicData uri="http://schemas.openxmlformats.org/drawingml/2006/picture">
+                <pic:pic xmlns:pic="http://schemas.openxmlformats.org/drawingml/2006/picture">
+                  <pic:nvPicPr>
+                    <pic:cNvPr id="1" name=""/>
+                    <pic:cNvPicPr/>
+                  </pic:nvPicPr>
+                  <pic:blipFill>
+                    <a:blip r:embed="rId14"/>
+                    <a:stretch>
+                      <a:fillRect/>
+                    </a:stretch>
+                  </pic:blipFill>
+                  <pic:spPr>
+                    <a:xfrm>
+                      <a:off x="0" y="0"/>
+                      <a:ext cx="4695825" cy="809625"/>
+                    </a:xfrm>
+                    <a:prstGeom prst="rect">
+                      <a:avLst/>
+                    </a:prstGeom>
+                  </pic:spPr>
+                </pic:pic>
+              </a:graphicData>
+            </a:graphic>
+          </wp:inline>
+        </w:drawing>
+      </w:r>
+      <w:bookmarkStart w:id="0" w:name="_GoBack"/>
+      <w:bookmarkEnd w:id="0"/>
+    </w:p>
+    <w:p>
+      <w:pPr>
+        <w:shd w:val="clear" w:color="auto" w:fill="FFFFFF"/>
+        <w:spacing w:before="60" w:after="100" w:afterAutospacing="1" w:line="240" w:lineRule="auto"/>
+        <w:rPr>
+          <w:rFonts w:ascii="Segoe UI" w:eastAsia="Times New Roman" w:hAnsi="Segoe UI" w:cs="Segoe UI"/>
+          <w:color w:val="24292E"/>
+          <w:sz w:val="24"/>
+          <w:szCs w:val="24"/>
+          <w:lang w:eastAsia="es-CO"/>
+        </w:rPr>
+      </w:pPr>
     </w:p>
     <w:p>
       <w:pPr>
@@ -1620,7 +1777,7 @@
     </w:p>
     <w:p/>
     <w:sectPr>
-      <w:headerReference w:type="default" r:id="rId13"/>
+      <w:headerReference w:type="default" r:id="rId15"/>
       <w:pgSz w:w="12240" w:h="15840"/>
       <w:pgMar w:top="1417" w:right="1701" w:bottom="1417" w:left="1701" w:header="708" w:footer="708" w:gutter="0"/>
       <w:cols w:space="708"/>
@@ -2513,6 +2670,17 @@
     <w:uiPriority w:val="99"/>
     <w:rsid w:val="00A97A5D"/>
   </w:style>
+  <w:style w:type="paragraph" w:styleId="Prrafodelista">
+    <w:name w:val="List Paragraph"/>
+    <w:basedOn w:val="Normal"/>
+    <w:uiPriority w:val="34"/>
+    <w:qFormat/>
+    <w:rsid w:val="006F3567"/>
+    <w:pPr>
+      <w:ind w:left="720"/>
+      <w:contextualSpacing/>
+    </w:pPr>
+  </w:style>
 </w:styles>
 </file>
 

</xml_diff>